<commit_message>
Updated Word Doc to correct wrong picture
</commit_message>
<xml_diff>
--- a/Demo App/Adventure Works Data Elasticity Demo.docx
+++ b/Demo App/Adventure Works Data Elasticity Demo.docx
@@ -4709,16 +4709,7 @@
           <w:rFonts w:ascii="Calibri" w:eastAsia="Times New Roman" w:hAnsi="Calibri" w:cs="Times New Roman"/>
           <w:color w:val="000000"/>
         </w:rPr>
-        <w:t>Set the Source field to the</w:t>
-      </w:r>
-      <w:bookmarkStart w:id="7" w:name="_GoBack"/>
-      <w:bookmarkEnd w:id="7"/>
-      <w:r>
-        <w:rPr>
-          <w:rFonts w:ascii="Calibri" w:eastAsia="Times New Roman" w:hAnsi="Calibri" w:cs="Times New Roman"/>
-          <w:color w:val="000000"/>
-        </w:rPr>
-        <w:t xml:space="preserve"> </w:t>
+        <w:t xml:space="preserve">Set the Source field to the </w:t>
       </w:r>
       <w:proofErr w:type="spellStart"/>
       <w:r>
@@ -4772,14 +4763,15 @@
         <w:ind w:left="720"/>
         <w:jc w:val="both"/>
       </w:pPr>
+      <w:bookmarkStart w:id="7" w:name="_GoBack"/>
       <w:r>
         <w:rPr>
           <w:noProof/>
         </w:rPr>
         <w:drawing>
-          <wp:inline distT="0" distB="0" distL="0" distR="0" wp14:anchorId="7585B6A9" wp14:editId="13BCB9F6">
-            <wp:extent cx="5115218" cy="2966936"/>
-            <wp:effectExtent l="0" t="0" r="0" b="5080"/>
+          <wp:inline distT="0" distB="0" distL="0" distR="0" wp14:anchorId="7585B6A9" wp14:editId="3FFF4D3B">
+            <wp:extent cx="5121075" cy="2968651"/>
+            <wp:effectExtent l="0" t="0" r="3810" b="3175"/>
             <wp:docPr id="1" name="Picture 1"/>
             <wp:cNvGraphicFramePr>
               <a:graphicFrameLocks xmlns:a="http://schemas.openxmlformats.org/drawingml/2006/main" noChangeAspect="1"/>
@@ -4792,7 +4784,13 @@
                     <pic:cNvPicPr/>
                   </pic:nvPicPr>
                   <pic:blipFill>
-                    <a:blip r:embed="rId13"/>
+                    <a:blip r:embed="rId13">
+                      <a:extLst>
+                        <a:ext uri="{28A0092B-C50C-407E-A947-70E740481C1C}">
+                          <a14:useLocalDpi xmlns:a14="http://schemas.microsoft.com/office/drawing/2010/main" val="0"/>
+                        </a:ext>
+                      </a:extLst>
+                    </a:blip>
                     <a:stretch>
                       <a:fillRect/>
                     </a:stretch>
@@ -4800,7 +4798,7 @@
                   <pic:spPr>
                     <a:xfrm>
                       <a:off x="0" y="0"/>
-                      <a:ext cx="5121075" cy="2970333"/>
+                      <a:ext cx="5121075" cy="2968651"/>
                     </a:xfrm>
                     <a:prstGeom prst="rect">
                       <a:avLst/>
@@ -4812,6 +4810,7 @@
           </wp:inline>
         </w:drawing>
       </w:r>
+      <w:bookmarkEnd w:id="7"/>
     </w:p>
     <w:p>
       <w:pPr>
@@ -17367,7 +17366,7 @@
                 <w:bCs/>
                 <w:noProof/>
               </w:rPr>
-              <w:t>7</w:t>
+              <w:t>21</w:t>
             </w:r>
             <w:r>
               <w:rPr>
@@ -23338,7 +23337,7 @@
     <w:rsid w:val="00747619"/>
     <w:rsid w:val="00885917"/>
     <w:rsid w:val="0089080C"/>
-    <w:rsid w:val="008A6621"/>
+    <w:rsid w:val="00A10D58"/>
     <w:rsid w:val="00AF5F73"/>
     <w:rsid w:val="00BB6E81"/>
     <w:rsid w:val="00CF7A01"/>
@@ -24835,7 +24834,7 @@
 </file>
 
 <file path=customXml/itemProps1.xml><?xml version="1.0" encoding="utf-8"?>
-<ds:datastoreItem xmlns:ds="http://schemas.openxmlformats.org/officeDocument/2006/customXml" ds:itemID="{6E9C128C-12B6-4DCA-90A4-C751DAF8FB85}">
+<ds:datastoreItem xmlns:ds="http://schemas.openxmlformats.org/officeDocument/2006/customXml" ds:itemID="{69AAB38E-32A2-4348-AD95-95B24DA40EB0}">
   <ds:schemaRefs>
     <ds:schemaRef ds:uri="http://schemas.openxmlformats.org/officeDocument/2006/bibliography"/>
   </ds:schemaRefs>

</xml_diff>